<commit_message>
Fix mistake in planning
</commit_message>
<xml_diff>
--- a/docs/Sprint 1 PlanningNotes.docx
+++ b/docs/Sprint 1 PlanningNotes.docx
@@ -12,7 +12,6 @@
           <w:lang w:val="en-US"/>
         </w:rPr>
       </w:pPr>
-      <w:proofErr w:type="spellStart"/>
       <w:r>
         <w:rPr>
           <w:rFonts w:ascii="Arial" w:eastAsia="Times New Roman" w:hAnsi="Arial" w:cs="Arial"/>
@@ -21,18 +20,7 @@
           <w:szCs w:val="24"/>
           <w:lang w:val="en-US"/>
         </w:rPr>
-        <w:t>Bookeroo</w:t>
-      </w:r>
-      <w:proofErr w:type="spellEnd"/>
-      <w:r>
-        <w:rPr>
-          <w:rFonts w:ascii="Arial" w:eastAsia="Times New Roman" w:hAnsi="Arial" w:cs="Arial"/>
-          <w:color w:val="4472C4"/>
-          <w:sz w:val="24"/>
-          <w:szCs w:val="24"/>
-          <w:lang w:val="en-US"/>
-        </w:rPr>
-        <w:t xml:space="preserve"> Sprint Planning Notes</w:t>
+        <w:t>Bookeroo Sprint Planning Notes</w:t>
       </w:r>
     </w:p>
     <w:p>
@@ -249,29 +237,7 @@
           <w:szCs w:val="24"/>
           <w:lang w:val="en-US"/>
         </w:rPr>
-        <w:t xml:space="preserve"> Jacob McEwan, Moritz Hauptmann, </w:t>
-      </w:r>
-      <w:proofErr w:type="spellStart"/>
-      <w:r>
-        <w:rPr>
-          <w:rFonts w:ascii="Arial" w:eastAsia="Times New Roman" w:hAnsi="Arial" w:cs="Arial"/>
-          <w:color w:val="000000"/>
-          <w:sz w:val="24"/>
-          <w:szCs w:val="24"/>
-          <w:lang w:val="en-US"/>
-        </w:rPr>
-        <w:t>Minggang</w:t>
-      </w:r>
-      <w:proofErr w:type="spellEnd"/>
-      <w:r>
-        <w:rPr>
-          <w:rFonts w:ascii="Arial" w:eastAsia="Times New Roman" w:hAnsi="Arial" w:cs="Arial"/>
-          <w:color w:val="000000"/>
-          <w:sz w:val="24"/>
-          <w:szCs w:val="24"/>
-          <w:lang w:val="en-US"/>
-        </w:rPr>
-        <w:t xml:space="preserve"> Dong, Jack Hollis-London</w:t>
+        <w:t xml:space="preserve"> Jacob McEwan, Moritz Hauptmann, Minggang Dong, Jack Hollis-London</w:t>
       </w:r>
     </w:p>
     <w:p>
@@ -357,29 +323,7 @@
           <w:szCs w:val="24"/>
           <w:lang w:val="en-US"/>
         </w:rPr>
-        <w:t xml:space="preserve">Our goal is to get a first iteration of the product, with basic features. It will be a functional app but will only implement </w:t>
-      </w:r>
-      <w:proofErr w:type="gramStart"/>
-      <w:r>
-        <w:rPr>
-          <w:rFonts w:ascii="Arial" w:eastAsia="Times New Roman" w:hAnsi="Arial" w:cs="Arial"/>
-          <w:color w:val="000000"/>
-          <w:sz w:val="24"/>
-          <w:szCs w:val="24"/>
-          <w:lang w:val="en-US"/>
-        </w:rPr>
-        <w:t>absolutely necessary</w:t>
-      </w:r>
-      <w:proofErr w:type="gramEnd"/>
-      <w:r>
-        <w:rPr>
-          <w:rFonts w:ascii="Arial" w:eastAsia="Times New Roman" w:hAnsi="Arial" w:cs="Arial"/>
-          <w:color w:val="000000"/>
-          <w:sz w:val="24"/>
-          <w:szCs w:val="24"/>
-          <w:lang w:val="en-US"/>
-        </w:rPr>
-        <w:t xml:space="preserve"> features. The goal is to present an idea to the client for feedback.</w:t>
+        <w:t>Our goal is to get a first iteration of the product, with basic features. It will be a functional app but will only implement absolutely necessary features. The goal is to present an idea to the client for feedback.</w:t>
       </w:r>
     </w:p>
     <w:p>
@@ -649,90 +593,44 @@
                 <w:color w:val="000000"/>
                 <w:lang w:val="en-US"/>
               </w:rPr>
-              <w:t xml:space="preserve">As any type of user, I want to view </w:t>
-            </w:r>
-            <w:proofErr w:type="spellStart"/>
-            <w:r>
-              <w:rPr>
-                <w:rFonts w:ascii="Arial" w:eastAsia="Times New Roman" w:hAnsi="Arial" w:cs="Arial"/>
-                <w:color w:val="000000"/>
-                <w:lang w:val="en-US"/>
-              </w:rPr>
-              <w:t>Bookeroo's</w:t>
-            </w:r>
-            <w:proofErr w:type="spellEnd"/>
-            <w:r>
-              <w:rPr>
-                <w:rFonts w:ascii="Arial" w:eastAsia="Times New Roman" w:hAnsi="Arial" w:cs="Arial"/>
-                <w:color w:val="000000"/>
-                <w:lang w:val="en-US"/>
-              </w:rPr>
-              <w:t xml:space="preserve"> Home Page and Contact Us page so I can </w:t>
-            </w:r>
-            <w:proofErr w:type="gramStart"/>
-            <w:r>
-              <w:rPr>
-                <w:rFonts w:ascii="Arial" w:eastAsia="Times New Roman" w:hAnsi="Arial" w:cs="Arial"/>
-                <w:color w:val="000000"/>
-                <w:lang w:val="en-US"/>
-              </w:rPr>
-              <w:t>take action</w:t>
-            </w:r>
-            <w:proofErr w:type="gramEnd"/>
-          </w:p>
-        </w:tc>
-        <w:tc>
-          <w:tcPr>
-            <w:tcW w:w="0" w:type="auto"/>
-            <w:tcBorders>
-              <w:top w:val="single" w:sz="8" w:space="0" w:color="000000"/>
-              <w:left w:val="single" w:sz="8" w:space="0" w:color="000000"/>
-              <w:bottom w:val="single" w:sz="8" w:space="0" w:color="000000"/>
-              <w:right w:val="single" w:sz="8" w:space="0" w:color="000000"/>
-            </w:tcBorders>
-            <w:tcMar>
-              <w:top w:w="100" w:type="dxa"/>
-              <w:left w:w="100" w:type="dxa"/>
-              <w:bottom w:w="100" w:type="dxa"/>
-              <w:right w:w="100" w:type="dxa"/>
-            </w:tcMar>
-            <w:hideMark/>
-          </w:tcPr>
-          <w:p>
-            <w:pPr>
-              <w:spacing w:after="0" w:line="240" w:lineRule="auto"/>
-              <w:rPr>
-                <w:rFonts w:ascii="Times New Roman" w:eastAsia="Times New Roman" w:hAnsi="Times New Roman" w:cs="Times New Roman"/>
-                <w:sz w:val="24"/>
-                <w:szCs w:val="24"/>
-                <w:lang w:val="en-US"/>
-              </w:rPr>
-            </w:pPr>
-            <w:r>
-              <w:rPr>
-                <w:rFonts w:ascii="Arial" w:eastAsia="Times New Roman" w:hAnsi="Arial" w:cs="Arial"/>
-                <w:color w:val="000000"/>
-                <w:lang w:val="en-US"/>
-              </w:rPr>
-              <w:t xml:space="preserve">The home page and contact us are the basic pages for the </w:t>
-            </w:r>
-            <w:proofErr w:type="spellStart"/>
-            <w:r>
-              <w:rPr>
-                <w:rFonts w:ascii="Arial" w:eastAsia="Times New Roman" w:hAnsi="Arial" w:cs="Arial"/>
-                <w:color w:val="000000"/>
-                <w:lang w:val="en-US"/>
-              </w:rPr>
-              <w:t>bookeroo</w:t>
-            </w:r>
-            <w:proofErr w:type="spellEnd"/>
-            <w:r>
-              <w:rPr>
-                <w:rFonts w:ascii="Arial" w:eastAsia="Times New Roman" w:hAnsi="Arial" w:cs="Arial"/>
-                <w:color w:val="000000"/>
-                <w:lang w:val="en-US"/>
-              </w:rPr>
-              <w:t xml:space="preserve"> site, they should be finished first.</w:t>
+              <w:t>As any type of user, I want to view Bookeroo's Home Page and Contact Us page so I can take action</w:t>
+            </w:r>
+          </w:p>
+        </w:tc>
+        <w:tc>
+          <w:tcPr>
+            <w:tcW w:w="0" w:type="auto"/>
+            <w:tcBorders>
+              <w:top w:val="single" w:sz="8" w:space="0" w:color="000000"/>
+              <w:left w:val="single" w:sz="8" w:space="0" w:color="000000"/>
+              <w:bottom w:val="single" w:sz="8" w:space="0" w:color="000000"/>
+              <w:right w:val="single" w:sz="8" w:space="0" w:color="000000"/>
+            </w:tcBorders>
+            <w:tcMar>
+              <w:top w:w="100" w:type="dxa"/>
+              <w:left w:w="100" w:type="dxa"/>
+              <w:bottom w:w="100" w:type="dxa"/>
+              <w:right w:w="100" w:type="dxa"/>
+            </w:tcMar>
+            <w:hideMark/>
+          </w:tcPr>
+          <w:p>
+            <w:pPr>
+              <w:spacing w:after="0" w:line="240" w:lineRule="auto"/>
+              <w:rPr>
+                <w:rFonts w:ascii="Times New Roman" w:eastAsia="Times New Roman" w:hAnsi="Times New Roman" w:cs="Times New Roman"/>
+                <w:sz w:val="24"/>
+                <w:szCs w:val="24"/>
+                <w:lang w:val="en-US"/>
+              </w:rPr>
+            </w:pPr>
+            <w:r>
+              <w:rPr>
+                <w:rFonts w:ascii="Arial" w:eastAsia="Times New Roman" w:hAnsi="Arial" w:cs="Arial"/>
+                <w:color w:val="000000"/>
+                <w:lang w:val="en-US"/>
+              </w:rPr>
+              <w:t>The home page and contact us are the basic pages for the bookeroo site, they should be finished first.</w:t>
             </w:r>
           </w:p>
         </w:tc>
@@ -802,23 +700,13 @@
                 <w:lang w:val="en-US"/>
               </w:rPr>
             </w:pPr>
-            <w:proofErr w:type="spellStart"/>
-            <w:r>
-              <w:rPr>
-                <w:rFonts w:ascii="Arial" w:eastAsia="Times New Roman" w:hAnsi="Arial" w:cs="Arial"/>
-                <w:color w:val="000000"/>
-                <w:lang w:val="en-US"/>
-              </w:rPr>
-              <w:t>Bookeroo</w:t>
-            </w:r>
-            <w:proofErr w:type="spellEnd"/>
-            <w:r>
-              <w:rPr>
-                <w:rFonts w:ascii="Arial" w:eastAsia="Times New Roman" w:hAnsi="Arial" w:cs="Arial"/>
-                <w:color w:val="000000"/>
-                <w:lang w:val="en-US"/>
-              </w:rPr>
-              <w:t xml:space="preserve"> needs users to sell books on the site, so that is one of the main features of the site.</w:t>
+            <w:r>
+              <w:rPr>
+                <w:rFonts w:ascii="Arial" w:eastAsia="Times New Roman" w:hAnsi="Arial" w:cs="Arial"/>
+                <w:color w:val="000000"/>
+                <w:lang w:val="en-US"/>
+              </w:rPr>
+              <w:t>Bookeroo needs users to sell books on the site, so that is one of the main features of the site.</w:t>
             </w:r>
           </w:p>
         </w:tc>
@@ -1105,98 +993,44 @@
                 <w:color w:val="000000"/>
                 <w:lang w:val="en-US"/>
               </w:rPr>
-              <w:t xml:space="preserve">As an unregistered user, I want immediate account registration so I can become a public customer of </w:t>
-            </w:r>
-            <w:proofErr w:type="spellStart"/>
-            <w:r>
-              <w:rPr>
-                <w:rFonts w:ascii="Arial" w:eastAsia="Times New Roman" w:hAnsi="Arial" w:cs="Arial"/>
-                <w:color w:val="000000"/>
-                <w:lang w:val="en-US"/>
-              </w:rPr>
-              <w:t>bookeroo</w:t>
-            </w:r>
-            <w:proofErr w:type="spellEnd"/>
-            <w:r>
-              <w:rPr>
-                <w:rFonts w:ascii="Arial" w:eastAsia="Times New Roman" w:hAnsi="Arial" w:cs="Arial"/>
-                <w:color w:val="000000"/>
-                <w:lang w:val="en-US"/>
-              </w:rPr>
-              <w:t xml:space="preserve"> straight away</w:t>
-            </w:r>
-          </w:p>
-        </w:tc>
-        <w:tc>
-          <w:tcPr>
-            <w:tcW w:w="0" w:type="auto"/>
-            <w:tcBorders>
-              <w:top w:val="single" w:sz="8" w:space="0" w:color="000000"/>
-              <w:left w:val="single" w:sz="8" w:space="0" w:color="000000"/>
-              <w:bottom w:val="single" w:sz="8" w:space="0" w:color="000000"/>
-              <w:right w:val="single" w:sz="8" w:space="0" w:color="000000"/>
-            </w:tcBorders>
-            <w:tcMar>
-              <w:top w:w="100" w:type="dxa"/>
-              <w:left w:w="100" w:type="dxa"/>
-              <w:bottom w:w="100" w:type="dxa"/>
-              <w:right w:w="100" w:type="dxa"/>
-            </w:tcMar>
-            <w:hideMark/>
-          </w:tcPr>
-          <w:p>
-            <w:pPr>
-              <w:spacing w:after="0" w:line="240" w:lineRule="auto"/>
-              <w:rPr>
-                <w:rFonts w:ascii="Times New Roman" w:eastAsia="Times New Roman" w:hAnsi="Times New Roman" w:cs="Times New Roman"/>
-                <w:sz w:val="24"/>
-                <w:szCs w:val="24"/>
-                <w:lang w:val="en-US"/>
-              </w:rPr>
-            </w:pPr>
-            <w:r>
-              <w:rPr>
-                <w:rFonts w:ascii="Arial" w:eastAsia="Times New Roman" w:hAnsi="Arial" w:cs="Arial"/>
-                <w:color w:val="000000"/>
-                <w:lang w:val="en-US"/>
-              </w:rPr>
-              <w:t xml:space="preserve">Most features are </w:t>
-            </w:r>
-            <w:proofErr w:type="spellStart"/>
-            <w:r>
-              <w:rPr>
-                <w:rFonts w:ascii="Arial" w:eastAsia="Times New Roman" w:hAnsi="Arial" w:cs="Arial"/>
-                <w:color w:val="000000"/>
-                <w:lang w:val="en-US"/>
-              </w:rPr>
-              <w:t>diable</w:t>
-            </w:r>
-            <w:proofErr w:type="spellEnd"/>
-            <w:r>
-              <w:rPr>
-                <w:rFonts w:ascii="Arial" w:eastAsia="Times New Roman" w:hAnsi="Arial" w:cs="Arial"/>
-                <w:color w:val="000000"/>
-                <w:lang w:val="en-US"/>
-              </w:rPr>
-              <w:t xml:space="preserve"> for an unregistered </w:t>
-            </w:r>
-            <w:proofErr w:type="gramStart"/>
-            <w:r>
-              <w:rPr>
-                <w:rFonts w:ascii="Arial" w:eastAsia="Times New Roman" w:hAnsi="Arial" w:cs="Arial"/>
-                <w:color w:val="000000"/>
-                <w:lang w:val="en-US"/>
-              </w:rPr>
-              <w:t>user</w:t>
-            </w:r>
-            <w:proofErr w:type="gramEnd"/>
-            <w:r>
-              <w:rPr>
-                <w:rFonts w:ascii="Arial" w:eastAsia="Times New Roman" w:hAnsi="Arial" w:cs="Arial"/>
-                <w:color w:val="000000"/>
-                <w:lang w:val="en-US"/>
-              </w:rPr>
-              <w:t xml:space="preserve"> so registration form is essential.</w:t>
+              <w:t>As an unregistered user, I want immediate account registration so I can become a public customer of bookeroo straight away</w:t>
+            </w:r>
+          </w:p>
+        </w:tc>
+        <w:tc>
+          <w:tcPr>
+            <w:tcW w:w="0" w:type="auto"/>
+            <w:tcBorders>
+              <w:top w:val="single" w:sz="8" w:space="0" w:color="000000"/>
+              <w:left w:val="single" w:sz="8" w:space="0" w:color="000000"/>
+              <w:bottom w:val="single" w:sz="8" w:space="0" w:color="000000"/>
+              <w:right w:val="single" w:sz="8" w:space="0" w:color="000000"/>
+            </w:tcBorders>
+            <w:tcMar>
+              <w:top w:w="100" w:type="dxa"/>
+              <w:left w:w="100" w:type="dxa"/>
+              <w:bottom w:w="100" w:type="dxa"/>
+              <w:right w:w="100" w:type="dxa"/>
+            </w:tcMar>
+            <w:hideMark/>
+          </w:tcPr>
+          <w:p>
+            <w:pPr>
+              <w:spacing w:after="0" w:line="240" w:lineRule="auto"/>
+              <w:rPr>
+                <w:rFonts w:ascii="Times New Roman" w:eastAsia="Times New Roman" w:hAnsi="Times New Roman" w:cs="Times New Roman"/>
+                <w:sz w:val="24"/>
+                <w:szCs w:val="24"/>
+                <w:lang w:val="en-US"/>
+              </w:rPr>
+            </w:pPr>
+            <w:r>
+              <w:rPr>
+                <w:rFonts w:ascii="Arial" w:eastAsia="Times New Roman" w:hAnsi="Arial" w:cs="Arial"/>
+                <w:color w:val="000000"/>
+                <w:lang w:val="en-US"/>
+              </w:rPr>
+              <w:t>Most features are diable for an unregistered user so registration form is essential.</w:t>
             </w:r>
           </w:p>
         </w:tc>
@@ -1235,43 +1069,7 @@
                 <w:color w:val="000000"/>
                 <w:lang w:val="en-US"/>
               </w:rPr>
-              <w:t xml:space="preserve">As a business I want to register my business on </w:t>
-            </w:r>
-            <w:proofErr w:type="spellStart"/>
-            <w:r>
-              <w:rPr>
-                <w:rFonts w:ascii="Arial" w:eastAsia="Times New Roman" w:hAnsi="Arial" w:cs="Arial"/>
-                <w:color w:val="000000"/>
-                <w:lang w:val="en-US"/>
-              </w:rPr>
-              <w:t>bookeroo</w:t>
-            </w:r>
-            <w:proofErr w:type="spellEnd"/>
-            <w:r>
-              <w:rPr>
-                <w:rFonts w:ascii="Arial" w:eastAsia="Times New Roman" w:hAnsi="Arial" w:cs="Arial"/>
-                <w:color w:val="000000"/>
-                <w:lang w:val="en-US"/>
-              </w:rPr>
-              <w:t xml:space="preserve"> pending approval so I can sell and share books on </w:t>
-            </w:r>
-            <w:proofErr w:type="spellStart"/>
-            <w:r>
-              <w:rPr>
-                <w:rFonts w:ascii="Arial" w:eastAsia="Times New Roman" w:hAnsi="Arial" w:cs="Arial"/>
-                <w:color w:val="000000"/>
-                <w:lang w:val="en-US"/>
-              </w:rPr>
-              <w:t>bookeroo</w:t>
-            </w:r>
-            <w:proofErr w:type="spellEnd"/>
-            <w:r>
-              <w:rPr>
-                <w:rFonts w:ascii="Arial" w:eastAsia="Times New Roman" w:hAnsi="Arial" w:cs="Arial"/>
-                <w:color w:val="000000"/>
-                <w:lang w:val="en-US"/>
-              </w:rPr>
-              <w:t xml:space="preserve"> (PO clarification for logging in as unverified)</w:t>
+              <w:t>As a business I want to register my business on bookeroo pending approval so I can sell and share books on bookeroo (PO clarification for logging in as unverified)</w:t>
             </w:r>
           </w:p>
         </w:tc>
@@ -1347,25 +1145,7 @@
                 <w:color w:val="000000"/>
                 <w:lang w:val="en-US"/>
               </w:rPr>
-              <w:t xml:space="preserve">As a registered user, I want to login to </w:t>
-            </w:r>
-            <w:proofErr w:type="spellStart"/>
-            <w:r>
-              <w:rPr>
-                <w:rFonts w:ascii="Arial" w:eastAsia="Times New Roman" w:hAnsi="Arial" w:cs="Arial"/>
-                <w:color w:val="000000"/>
-                <w:lang w:val="en-US"/>
-              </w:rPr>
-              <w:t>bookeroo</w:t>
-            </w:r>
-            <w:proofErr w:type="spellEnd"/>
-            <w:r>
-              <w:rPr>
-                <w:rFonts w:ascii="Arial" w:eastAsia="Times New Roman" w:hAnsi="Arial" w:cs="Arial"/>
-                <w:color w:val="000000"/>
-                <w:lang w:val="en-US"/>
-              </w:rPr>
-              <w:t>, so I can see my dashboard</w:t>
+              <w:t>As a registered user, I want to login to bookeroo, so I can see my dashboard</w:t>
             </w:r>
           </w:p>
         </w:tc>
@@ -1478,25 +1258,7 @@
                 <w:color w:val="000000"/>
                 <w:lang w:val="en-US"/>
               </w:rPr>
-              <w:t xml:space="preserve">Business users are required to be approved by admin once they have signed up on </w:t>
-            </w:r>
-            <w:proofErr w:type="spellStart"/>
-            <w:r>
-              <w:rPr>
-                <w:rFonts w:ascii="Arial" w:eastAsia="Times New Roman" w:hAnsi="Arial" w:cs="Arial"/>
-                <w:color w:val="000000"/>
-                <w:lang w:val="en-US"/>
-              </w:rPr>
-              <w:t>bookeroo</w:t>
-            </w:r>
-            <w:proofErr w:type="spellEnd"/>
-            <w:r>
-              <w:rPr>
-                <w:rFonts w:ascii="Arial" w:eastAsia="Times New Roman" w:hAnsi="Arial" w:cs="Arial"/>
-                <w:color w:val="000000"/>
-                <w:lang w:val="en-US"/>
-              </w:rPr>
-              <w:t xml:space="preserve"> site.</w:t>
+              <w:t>Business users are required to be approved by admin once they have signed up on bookeroo site.</w:t>
             </w:r>
           </w:p>
         </w:tc>
@@ -1774,36 +1536,8 @@
                 <w:color w:val="000000"/>
                 <w:lang w:val="en-US"/>
               </w:rPr>
-              <w:t xml:space="preserve">As any type of user, I want to view </w:t>
-            </w:r>
-            <w:proofErr w:type="spellStart"/>
-            <w:r>
-              <w:rPr>
-                <w:rFonts w:ascii="Arial" w:eastAsia="Times New Roman" w:hAnsi="Arial" w:cs="Arial"/>
-                <w:color w:val="000000"/>
-                <w:lang w:val="en-US"/>
-              </w:rPr>
-              <w:t>Bookeroo's</w:t>
-            </w:r>
-            <w:proofErr w:type="spellEnd"/>
-            <w:r>
-              <w:rPr>
-                <w:rFonts w:ascii="Arial" w:eastAsia="Times New Roman" w:hAnsi="Arial" w:cs="Arial"/>
-                <w:color w:val="000000"/>
-                <w:lang w:val="en-US"/>
-              </w:rPr>
-              <w:t xml:space="preserve"> Home Page and Contact Us page so I can </w:t>
-            </w:r>
-            <w:proofErr w:type="gramStart"/>
-            <w:r>
-              <w:rPr>
-                <w:rFonts w:ascii="Arial" w:eastAsia="Times New Roman" w:hAnsi="Arial" w:cs="Arial"/>
-                <w:color w:val="000000"/>
-                <w:lang w:val="en-US"/>
-              </w:rPr>
-              <w:t>take action</w:t>
-            </w:r>
-            <w:proofErr w:type="gramEnd"/>
+              <w:t>As any type of user, I want to view Bookeroo's Home Page and Contact Us page so I can take action</w:t>
+            </w:r>
           </w:p>
         </w:tc>
         <w:tc>
@@ -2102,25 +1836,7 @@
                 <w:color w:val="000000"/>
                 <w:lang w:val="en-US"/>
               </w:rPr>
-              <w:t xml:space="preserve">Handling images and PDFs will take some time, it’s a complex </w:t>
-            </w:r>
-            <w:proofErr w:type="spellStart"/>
-            <w:r>
-              <w:rPr>
-                <w:rFonts w:ascii="Arial" w:eastAsia="Times New Roman" w:hAnsi="Arial" w:cs="Arial"/>
-                <w:color w:val="000000"/>
-                <w:lang w:val="en-US"/>
-              </w:rPr>
-              <w:t>behaviour</w:t>
-            </w:r>
-            <w:proofErr w:type="spellEnd"/>
-            <w:r>
-              <w:rPr>
-                <w:rFonts w:ascii="Arial" w:eastAsia="Times New Roman" w:hAnsi="Arial" w:cs="Arial"/>
-                <w:color w:val="000000"/>
-                <w:lang w:val="en-US"/>
-              </w:rPr>
-              <w:t>.</w:t>
+              <w:t>Handling images and PDFs will take some time, it’s a complex behaviour.</w:t>
             </w:r>
           </w:p>
         </w:tc>
@@ -2347,7 +2063,7 @@
                 <w:color w:val="000000"/>
                 <w:lang w:val="en-US"/>
               </w:rPr>
-              <w:t>Grouping used and new condition books allows users to see all the sellers that are selling the book the user is searching for, giving users plenty of options to choose from.</w:t>
+              <w:t>The grouping behaviour as well as matching books together will be complex and handling that in the API will involve a fair amount of work.</w:t>
             </w:r>
           </w:p>
         </w:tc>
@@ -2386,25 +2102,7 @@
                 <w:color w:val="000000"/>
                 <w:lang w:val="en-US"/>
               </w:rPr>
-              <w:t xml:space="preserve">As an unregistered user, I want immediate account registration so I can become a public customer of </w:t>
-            </w:r>
-            <w:proofErr w:type="spellStart"/>
-            <w:r>
-              <w:rPr>
-                <w:rFonts w:ascii="Arial" w:eastAsia="Times New Roman" w:hAnsi="Arial" w:cs="Arial"/>
-                <w:color w:val="000000"/>
-                <w:lang w:val="en-US"/>
-              </w:rPr>
-              <w:t>bookeroo</w:t>
-            </w:r>
-            <w:proofErr w:type="spellEnd"/>
-            <w:r>
-              <w:rPr>
-                <w:rFonts w:ascii="Arial" w:eastAsia="Times New Roman" w:hAnsi="Arial" w:cs="Arial"/>
-                <w:color w:val="000000"/>
-                <w:lang w:val="en-US"/>
-              </w:rPr>
-              <w:t xml:space="preserve"> straight away</w:t>
+              <w:t>As an unregistered user, I want immediate account registration so I can become a public customer of bookeroo straight away</w:t>
             </w:r>
           </w:p>
         </w:tc>
@@ -2517,43 +2215,7 @@
                 <w:color w:val="000000"/>
                 <w:lang w:val="en-US"/>
               </w:rPr>
-              <w:t xml:space="preserve">As a business I want to register my business on </w:t>
-            </w:r>
-            <w:proofErr w:type="spellStart"/>
-            <w:r>
-              <w:rPr>
-                <w:rFonts w:ascii="Arial" w:eastAsia="Times New Roman" w:hAnsi="Arial" w:cs="Arial"/>
-                <w:color w:val="000000"/>
-                <w:lang w:val="en-US"/>
-              </w:rPr>
-              <w:t>bookeroo</w:t>
-            </w:r>
-            <w:proofErr w:type="spellEnd"/>
-            <w:r>
-              <w:rPr>
-                <w:rFonts w:ascii="Arial" w:eastAsia="Times New Roman" w:hAnsi="Arial" w:cs="Arial"/>
-                <w:color w:val="000000"/>
-                <w:lang w:val="en-US"/>
-              </w:rPr>
-              <w:t xml:space="preserve"> pending approval so I can sell and share books on </w:t>
-            </w:r>
-            <w:proofErr w:type="spellStart"/>
-            <w:r>
-              <w:rPr>
-                <w:rFonts w:ascii="Arial" w:eastAsia="Times New Roman" w:hAnsi="Arial" w:cs="Arial"/>
-                <w:color w:val="000000"/>
-                <w:lang w:val="en-US"/>
-              </w:rPr>
-              <w:t>bookeroo</w:t>
-            </w:r>
-            <w:proofErr w:type="spellEnd"/>
-            <w:r>
-              <w:rPr>
-                <w:rFonts w:ascii="Arial" w:eastAsia="Times New Roman" w:hAnsi="Arial" w:cs="Arial"/>
-                <w:color w:val="000000"/>
-                <w:lang w:val="en-US"/>
-              </w:rPr>
-              <w:t xml:space="preserve"> (PO clarification for logging in as unverified)</w:t>
+              <w:t>As a business I want to register my business on bookeroo pending approval so I can sell and share books on bookeroo (PO clarification for logging in as unverified)</w:t>
             </w:r>
           </w:p>
         </w:tc>
@@ -2666,25 +2328,7 @@
                 <w:color w:val="000000"/>
                 <w:lang w:val="en-US"/>
               </w:rPr>
-              <w:t xml:space="preserve">As a registered user, I want to login to </w:t>
-            </w:r>
-            <w:proofErr w:type="spellStart"/>
-            <w:r>
-              <w:rPr>
-                <w:rFonts w:ascii="Arial" w:eastAsia="Times New Roman" w:hAnsi="Arial" w:cs="Arial"/>
-                <w:color w:val="000000"/>
-                <w:lang w:val="en-US"/>
-              </w:rPr>
-              <w:t>bookeroo</w:t>
-            </w:r>
-            <w:proofErr w:type="spellEnd"/>
-            <w:r>
-              <w:rPr>
-                <w:rFonts w:ascii="Arial" w:eastAsia="Times New Roman" w:hAnsi="Arial" w:cs="Arial"/>
-                <w:color w:val="000000"/>
-                <w:lang w:val="en-US"/>
-              </w:rPr>
-              <w:t>, so I can see my dashboard</w:t>
+              <w:t>As a registered user, I want to login to bookeroo, so I can see my dashboard</w:t>
             </w:r>
           </w:p>
         </w:tc>
@@ -2758,25 +2402,7 @@
                 <w:color w:val="000000"/>
                 <w:lang w:val="en-US"/>
               </w:rPr>
-              <w:t xml:space="preserve">Ensuring login state is handled and managed securely throughout the platform will require some complex </w:t>
-            </w:r>
-            <w:proofErr w:type="spellStart"/>
-            <w:r>
-              <w:rPr>
-                <w:rFonts w:ascii="Arial" w:eastAsia="Times New Roman" w:hAnsi="Arial" w:cs="Arial"/>
-                <w:color w:val="000000"/>
-                <w:lang w:val="en-US"/>
-              </w:rPr>
-              <w:t>behaviour</w:t>
-            </w:r>
-            <w:proofErr w:type="spellEnd"/>
-            <w:r>
-              <w:rPr>
-                <w:rFonts w:ascii="Arial" w:eastAsia="Times New Roman" w:hAnsi="Arial" w:cs="Arial"/>
-                <w:color w:val="000000"/>
-                <w:lang w:val="en-US"/>
-              </w:rPr>
-              <w:t xml:space="preserve"> on the backend as well as the frontend. </w:t>
+              <w:t>Ensuring login state is handled and managed securely throughout the platform will require some complex behaviour on the backend as well as the frontend. </w:t>
             </w:r>
           </w:p>
         </w:tc>
@@ -2889,25 +2515,7 @@
                 <w:color w:val="000000"/>
                 <w:lang w:val="en-US"/>
               </w:rPr>
-              <w:t xml:space="preserve">Implementing the </w:t>
-            </w:r>
-            <w:proofErr w:type="spellStart"/>
-            <w:r>
-              <w:rPr>
-                <w:rFonts w:ascii="Arial" w:eastAsia="Times New Roman" w:hAnsi="Arial" w:cs="Arial"/>
-                <w:color w:val="000000"/>
-                <w:lang w:val="en-US"/>
-              </w:rPr>
-              <w:t>behaviour</w:t>
-            </w:r>
-            <w:proofErr w:type="spellEnd"/>
-            <w:r>
-              <w:rPr>
-                <w:rFonts w:ascii="Arial" w:eastAsia="Times New Roman" w:hAnsi="Arial" w:cs="Arial"/>
-                <w:color w:val="000000"/>
-                <w:lang w:val="en-US"/>
-              </w:rPr>
-              <w:t xml:space="preserve"> dependencies on the account states as well as the UI for changing them will be complex. Various validation checks will need to be in place that will require a fair amount of time to iron out.</w:t>
+              <w:t>Implementing the behaviour dependencies on the account states as well as the UI for changing them will be complex. Various validation checks will need to be in place that will require a fair amount of time to iron out.</w:t>
             </w:r>
           </w:p>
         </w:tc>

</xml_diff>